<commit_message>
How to launche project
</commit_message>
<xml_diff>
--- a/Как запустить проект.docx
+++ b/Как запустить проект.docx
@@ -32,7 +32,7 @@
     </w:p>
     <w:p>
       <w:pPr>
-        <w:pStyle w:val="a3"/>
+        <w:pStyle w:val="ListParagraph"/>
         <w:numPr>
           <w:ilvl w:val="0"/>
           <w:numId w:val="1"/>
@@ -111,7 +111,7 @@
     </w:p>
     <w:p>
       <w:pPr>
-        <w:pStyle w:val="a3"/>
+        <w:pStyle w:val="ListParagraph"/>
         <w:numPr>
           <w:ilvl w:val="0"/>
           <w:numId w:val="1"/>
@@ -127,13 +127,7 @@
         <w:rPr>
           <w:lang w:val="en-US"/>
         </w:rPr>
-        <w:t>apache</w:t>
-      </w:r>
-      <w:r>
-        <w:rPr>
-          <w:lang w:val="en-US"/>
-        </w:rPr>
-        <w:t xml:space="preserve"> </w:t>
+        <w:t xml:space="preserve">apache </w:t>
       </w:r>
       <w:proofErr w:type="spellStart"/>
       <w:r>
@@ -146,7 +140,7 @@
     </w:p>
     <w:p>
       <w:pPr>
-        <w:pStyle w:val="a3"/>
+        <w:pStyle w:val="ListParagraph"/>
         <w:numPr>
           <w:ilvl w:val="0"/>
           <w:numId w:val="4"/>
@@ -183,7 +177,7 @@
     </w:p>
     <w:p>
       <w:pPr>
-        <w:pStyle w:val="a3"/>
+        <w:pStyle w:val="ListParagraph"/>
         <w:numPr>
           <w:ilvl w:val="0"/>
           <w:numId w:val="4"/>
@@ -201,13 +195,7 @@
         <w:rPr>
           <w:lang w:val="en-US"/>
         </w:rPr>
-        <w:t xml:space="preserve"> plugi</w:t>
-      </w:r>
-      <w:r>
-        <w:rPr>
-          <w:lang w:val="en-US"/>
-        </w:rPr>
-        <w:t xml:space="preserve">n add </w:t>
+        <w:t xml:space="preserve"> plugin add </w:t>
       </w:r>
       <w:proofErr w:type="spellStart"/>
       <w:r>
@@ -234,7 +222,7 @@
     </w:p>
     <w:p>
       <w:pPr>
-        <w:pStyle w:val="a3"/>
+        <w:pStyle w:val="ListParagraph"/>
         <w:numPr>
           <w:ilvl w:val="0"/>
           <w:numId w:val="4"/>
@@ -252,13 +240,7 @@
         <w:rPr>
           <w:lang w:val="en-US"/>
         </w:rPr>
-        <w:t xml:space="preserve"> plugin</w:t>
-      </w:r>
-      <w:r>
-        <w:rPr>
-          <w:lang w:val="en-US"/>
-        </w:rPr>
-        <w:t xml:space="preserve"> add </w:t>
+        <w:t xml:space="preserve"> plugin add </w:t>
       </w:r>
       <w:proofErr w:type="spellStart"/>
       <w:r>
@@ -277,7 +259,7 @@
     </w:p>
     <w:p>
       <w:pPr>
-        <w:pStyle w:val="a3"/>
+        <w:pStyle w:val="ListParagraph"/>
         <w:numPr>
           <w:ilvl w:val="0"/>
           <w:numId w:val="4"/>
@@ -314,7 +296,7 @@
     </w:p>
     <w:p>
       <w:pPr>
-        <w:pStyle w:val="a3"/>
+        <w:pStyle w:val="ListParagraph"/>
         <w:numPr>
           <w:ilvl w:val="0"/>
           <w:numId w:val="1"/>
@@ -335,7 +317,7 @@
     </w:p>
     <w:p>
       <w:pPr>
-        <w:pStyle w:val="a3"/>
+        <w:pStyle w:val="ListParagraph"/>
         <w:numPr>
           <w:ilvl w:val="0"/>
           <w:numId w:val="2"/>
@@ -358,7 +340,7 @@
     </w:p>
     <w:p>
       <w:pPr>
-        <w:pStyle w:val="a3"/>
+        <w:pStyle w:val="ListParagraph"/>
         <w:numPr>
           <w:ilvl w:val="0"/>
           <w:numId w:val="2"/>
@@ -379,7 +361,81 @@
         <w:t xml:space="preserve"> platform add android</w:t>
       </w:r>
     </w:p>
-    <w:p/>
+    <w:p>
+      <w:pPr>
+        <w:pStyle w:val="ListParagraph"/>
+        <w:numPr>
+          <w:ilvl w:val="0"/>
+          <w:numId w:val="6"/>
+        </w:numPr>
+      </w:pPr>
+      <w:proofErr w:type="gramStart"/>
+      <w:r>
+        <w:rPr>
+          <w:lang w:val="ru-RU"/>
+        </w:rPr>
+        <w:t xml:space="preserve">Установить  </w:t>
+      </w:r>
+      <w:r>
+        <w:rPr>
+          <w:rFonts w:ascii="Arial" w:hAnsi="Arial" w:cs="Arial"/>
+          <w:sz w:val="20"/>
+          <w:szCs w:val="20"/>
+          <w:shd w:val="clear" w:color="auto" w:fill="FFFFFF"/>
+        </w:rPr>
+        <w:t>weinre</w:t>
+      </w:r>
+      <w:proofErr w:type="gramEnd"/>
+      <w:r>
+        <w:rPr>
+          <w:rFonts w:ascii="Arial" w:hAnsi="Arial" w:cs="Arial"/>
+          <w:sz w:val="20"/>
+          <w:szCs w:val="20"/>
+          <w:shd w:val="clear" w:color="auto" w:fill="FFFFFF"/>
+          <w:lang w:val="ru-RU"/>
+        </w:rPr>
+        <w:t xml:space="preserve"> для </w:t>
+      </w:r>
+      <w:proofErr w:type="spellStart"/>
+      <w:r>
+        <w:rPr>
+          <w:rFonts w:ascii="Arial" w:hAnsi="Arial" w:cs="Arial"/>
+          <w:sz w:val="20"/>
+          <w:szCs w:val="20"/>
+          <w:shd w:val="clear" w:color="auto" w:fill="FFFFFF"/>
+          <w:lang w:val="ru-RU"/>
+        </w:rPr>
+        <w:t>дебага</w:t>
+      </w:r>
+      <w:proofErr w:type="spellEnd"/>
+      <w:r>
+        <w:rPr>
+          <w:rFonts w:ascii="Arial" w:hAnsi="Arial" w:cs="Arial"/>
+          <w:sz w:val="20"/>
+          <w:szCs w:val="20"/>
+          <w:shd w:val="clear" w:color="auto" w:fill="FFFFFF"/>
+          <w:lang w:val="ru-RU"/>
+        </w:rPr>
+        <w:t xml:space="preserve"> приложения</w:t>
+      </w:r>
+    </w:p>
+    <w:p>
+      <w:pPr>
+        <w:pStyle w:val="ListParagraph"/>
+      </w:pPr>
+      <w:r>
+        <w:rPr>
+          <w:rFonts w:ascii="Arial" w:hAnsi="Arial" w:cs="Arial"/>
+          <w:color w:val="38761D"/>
+          <w:sz w:val="20"/>
+          <w:szCs w:val="20"/>
+          <w:shd w:val="clear" w:color="auto" w:fill="FFFFFF"/>
+        </w:rPr>
+        <w:t>npm -g install weinre@2.0.0-pre-I0Z7U9OV</w:t>
+      </w:r>
+      <w:bookmarkStart w:id="0" w:name="_GoBack"/>
+      <w:bookmarkEnd w:id="0"/>
+    </w:p>
     <w:p>
       <w:pPr>
         <w:rPr>
@@ -402,7 +458,7 @@
           <w:szCs w:val="32"/>
           <w:lang w:val="ru-RU"/>
         </w:rPr>
-        <w:t xml:space="preserve">Сайт </w:t>
+        <w:t>Сайт</w:t>
       </w:r>
       <w:r>
         <w:rPr>
@@ -411,6 +467,15 @@
           <w:szCs w:val="32"/>
           <w:lang w:val="en-US"/>
         </w:rPr>
+        <w:t xml:space="preserve"> </w:t>
+      </w:r>
+      <w:r>
+        <w:rPr>
+          <w:b/>
+          <w:sz w:val="32"/>
+          <w:szCs w:val="32"/>
+          <w:lang w:val="en-US"/>
+        </w:rPr>
         <w:t>Pick Me Up Global</w:t>
       </w:r>
     </w:p>
@@ -454,8 +519,6 @@
         </w:rPr>
         <w:t>приложения.</w:t>
       </w:r>
-      <w:bookmarkStart w:id="0" w:name="_GoBack"/>
-      <w:bookmarkEnd w:id="0"/>
     </w:p>
     <w:p/>
     <w:sectPr>
@@ -471,6 +534,232 @@
 <file path=word/numbering.xml><?xml version="1.0" encoding="utf-8"?>
 <w:numbering xmlns:wpc="http://schemas.microsoft.com/office/word/2010/wordprocessingCanvas" xmlns:mc="http://schemas.openxmlformats.org/markup-compatibility/2006" xmlns:o="urn:schemas-microsoft-com:office:office" xmlns:r="http://schemas.openxmlformats.org/officeDocument/2006/relationships" xmlns:m="http://schemas.openxmlformats.org/officeDocument/2006/math" xmlns:v="urn:schemas-microsoft-com:vml" xmlns:wp14="http://schemas.microsoft.com/office/word/2010/wordprocessingDrawing" xmlns:wp="http://schemas.openxmlformats.org/drawingml/2006/wordprocessingDrawing" xmlns:w10="urn:schemas-microsoft-com:office:word" xmlns:w="http://schemas.openxmlformats.org/wordprocessingml/2006/main" xmlns:w14="http://schemas.microsoft.com/office/word/2010/wordml" xmlns:w15="http://schemas.microsoft.com/office/word/2012/wordml" xmlns:wpg="http://schemas.microsoft.com/office/word/2010/wordprocessingGroup" xmlns:wpi="http://schemas.microsoft.com/office/word/2010/wordprocessingInk" xmlns:wne="http://schemas.microsoft.com/office/word/2006/wordml" xmlns:wps="http://schemas.microsoft.com/office/word/2010/wordprocessingShape" mc:Ignorable="w14 w15 wp14">
   <w:abstractNum w:abstractNumId="0" w15:restartNumberingAfterBreak="0">
+    <w:nsid w:val="056775FF"/>
+    <w:multiLevelType w:val="hybridMultilevel"/>
+    <w:tmpl w:val="EF04137C"/>
+    <w:lvl w:ilvl="0" w:tplc="04090001">
+      <w:start w:val="1"/>
+      <w:numFmt w:val="bullet"/>
+      <w:lvlText w:val=""/>
+      <w:lvlJc w:val="left"/>
+      <w:pPr>
+        <w:ind w:left="720" w:hanging="360"/>
+      </w:pPr>
+      <w:rPr>
+        <w:rFonts w:ascii="Symbol" w:hAnsi="Symbol" w:hint="default"/>
+      </w:rPr>
+    </w:lvl>
+    <w:lvl w:ilvl="1" w:tplc="04090003" w:tentative="1">
+      <w:start w:val="1"/>
+      <w:numFmt w:val="bullet"/>
+      <w:lvlText w:val="o"/>
+      <w:lvlJc w:val="left"/>
+      <w:pPr>
+        <w:ind w:left="1440" w:hanging="360"/>
+      </w:pPr>
+      <w:rPr>
+        <w:rFonts w:ascii="Courier New" w:hAnsi="Courier New" w:cs="Courier New" w:hint="default"/>
+      </w:rPr>
+    </w:lvl>
+    <w:lvl w:ilvl="2" w:tplc="04090005" w:tentative="1">
+      <w:start w:val="1"/>
+      <w:numFmt w:val="bullet"/>
+      <w:lvlText w:val=""/>
+      <w:lvlJc w:val="left"/>
+      <w:pPr>
+        <w:ind w:left="2160" w:hanging="360"/>
+      </w:pPr>
+      <w:rPr>
+        <w:rFonts w:ascii="Wingdings" w:hAnsi="Wingdings" w:hint="default"/>
+      </w:rPr>
+    </w:lvl>
+    <w:lvl w:ilvl="3" w:tplc="04090001" w:tentative="1">
+      <w:start w:val="1"/>
+      <w:numFmt w:val="bullet"/>
+      <w:lvlText w:val=""/>
+      <w:lvlJc w:val="left"/>
+      <w:pPr>
+        <w:ind w:left="2880" w:hanging="360"/>
+      </w:pPr>
+      <w:rPr>
+        <w:rFonts w:ascii="Symbol" w:hAnsi="Symbol" w:hint="default"/>
+      </w:rPr>
+    </w:lvl>
+    <w:lvl w:ilvl="4" w:tplc="04090003" w:tentative="1">
+      <w:start w:val="1"/>
+      <w:numFmt w:val="bullet"/>
+      <w:lvlText w:val="o"/>
+      <w:lvlJc w:val="left"/>
+      <w:pPr>
+        <w:ind w:left="3600" w:hanging="360"/>
+      </w:pPr>
+      <w:rPr>
+        <w:rFonts w:ascii="Courier New" w:hAnsi="Courier New" w:cs="Courier New" w:hint="default"/>
+      </w:rPr>
+    </w:lvl>
+    <w:lvl w:ilvl="5" w:tplc="04090005" w:tentative="1">
+      <w:start w:val="1"/>
+      <w:numFmt w:val="bullet"/>
+      <w:lvlText w:val=""/>
+      <w:lvlJc w:val="left"/>
+      <w:pPr>
+        <w:ind w:left="4320" w:hanging="360"/>
+      </w:pPr>
+      <w:rPr>
+        <w:rFonts w:ascii="Wingdings" w:hAnsi="Wingdings" w:hint="default"/>
+      </w:rPr>
+    </w:lvl>
+    <w:lvl w:ilvl="6" w:tplc="04090001" w:tentative="1">
+      <w:start w:val="1"/>
+      <w:numFmt w:val="bullet"/>
+      <w:lvlText w:val=""/>
+      <w:lvlJc w:val="left"/>
+      <w:pPr>
+        <w:ind w:left="5040" w:hanging="360"/>
+      </w:pPr>
+      <w:rPr>
+        <w:rFonts w:ascii="Symbol" w:hAnsi="Symbol" w:hint="default"/>
+      </w:rPr>
+    </w:lvl>
+    <w:lvl w:ilvl="7" w:tplc="04090003" w:tentative="1">
+      <w:start w:val="1"/>
+      <w:numFmt w:val="bullet"/>
+      <w:lvlText w:val="o"/>
+      <w:lvlJc w:val="left"/>
+      <w:pPr>
+        <w:ind w:left="5760" w:hanging="360"/>
+      </w:pPr>
+      <w:rPr>
+        <w:rFonts w:ascii="Courier New" w:hAnsi="Courier New" w:cs="Courier New" w:hint="default"/>
+      </w:rPr>
+    </w:lvl>
+    <w:lvl w:ilvl="8" w:tplc="04090005" w:tentative="1">
+      <w:start w:val="1"/>
+      <w:numFmt w:val="bullet"/>
+      <w:lvlText w:val=""/>
+      <w:lvlJc w:val="left"/>
+      <w:pPr>
+        <w:ind w:left="6480" w:hanging="360"/>
+      </w:pPr>
+      <w:rPr>
+        <w:rFonts w:ascii="Wingdings" w:hAnsi="Wingdings" w:hint="default"/>
+      </w:rPr>
+    </w:lvl>
+  </w:abstractNum>
+  <w:abstractNum w:abstractNumId="1" w15:restartNumberingAfterBreak="0">
+    <w:nsid w:val="1FDF6317"/>
+    <w:multiLevelType w:val="hybridMultilevel"/>
+    <w:tmpl w:val="895C1DD8"/>
+    <w:lvl w:ilvl="0" w:tplc="04090001">
+      <w:start w:val="1"/>
+      <w:numFmt w:val="bullet"/>
+      <w:lvlText w:val=""/>
+      <w:lvlJc w:val="left"/>
+      <w:pPr>
+        <w:ind w:left="1428" w:hanging="360"/>
+      </w:pPr>
+      <w:rPr>
+        <w:rFonts w:ascii="Symbol" w:hAnsi="Symbol" w:hint="default"/>
+      </w:rPr>
+    </w:lvl>
+    <w:lvl w:ilvl="1" w:tplc="04090003" w:tentative="1">
+      <w:start w:val="1"/>
+      <w:numFmt w:val="bullet"/>
+      <w:lvlText w:val="o"/>
+      <w:lvlJc w:val="left"/>
+      <w:pPr>
+        <w:ind w:left="2148" w:hanging="360"/>
+      </w:pPr>
+      <w:rPr>
+        <w:rFonts w:ascii="Courier New" w:hAnsi="Courier New" w:cs="Courier New" w:hint="default"/>
+      </w:rPr>
+    </w:lvl>
+    <w:lvl w:ilvl="2" w:tplc="04090005" w:tentative="1">
+      <w:start w:val="1"/>
+      <w:numFmt w:val="bullet"/>
+      <w:lvlText w:val=""/>
+      <w:lvlJc w:val="left"/>
+      <w:pPr>
+        <w:ind w:left="2868" w:hanging="360"/>
+      </w:pPr>
+      <w:rPr>
+        <w:rFonts w:ascii="Wingdings" w:hAnsi="Wingdings" w:hint="default"/>
+      </w:rPr>
+    </w:lvl>
+    <w:lvl w:ilvl="3" w:tplc="04090001" w:tentative="1">
+      <w:start w:val="1"/>
+      <w:numFmt w:val="bullet"/>
+      <w:lvlText w:val=""/>
+      <w:lvlJc w:val="left"/>
+      <w:pPr>
+        <w:ind w:left="3588" w:hanging="360"/>
+      </w:pPr>
+      <w:rPr>
+        <w:rFonts w:ascii="Symbol" w:hAnsi="Symbol" w:hint="default"/>
+      </w:rPr>
+    </w:lvl>
+    <w:lvl w:ilvl="4" w:tplc="04090003" w:tentative="1">
+      <w:start w:val="1"/>
+      <w:numFmt w:val="bullet"/>
+      <w:lvlText w:val="o"/>
+      <w:lvlJc w:val="left"/>
+      <w:pPr>
+        <w:ind w:left="4308" w:hanging="360"/>
+      </w:pPr>
+      <w:rPr>
+        <w:rFonts w:ascii="Courier New" w:hAnsi="Courier New" w:cs="Courier New" w:hint="default"/>
+      </w:rPr>
+    </w:lvl>
+    <w:lvl w:ilvl="5" w:tplc="04090005" w:tentative="1">
+      <w:start w:val="1"/>
+      <w:numFmt w:val="bullet"/>
+      <w:lvlText w:val=""/>
+      <w:lvlJc w:val="left"/>
+      <w:pPr>
+        <w:ind w:left="5028" w:hanging="360"/>
+      </w:pPr>
+      <w:rPr>
+        <w:rFonts w:ascii="Wingdings" w:hAnsi="Wingdings" w:hint="default"/>
+      </w:rPr>
+    </w:lvl>
+    <w:lvl w:ilvl="6" w:tplc="04090001" w:tentative="1">
+      <w:start w:val="1"/>
+      <w:numFmt w:val="bullet"/>
+      <w:lvlText w:val=""/>
+      <w:lvlJc w:val="left"/>
+      <w:pPr>
+        <w:ind w:left="5748" w:hanging="360"/>
+      </w:pPr>
+      <w:rPr>
+        <w:rFonts w:ascii="Symbol" w:hAnsi="Symbol" w:hint="default"/>
+      </w:rPr>
+    </w:lvl>
+    <w:lvl w:ilvl="7" w:tplc="04090003" w:tentative="1">
+      <w:start w:val="1"/>
+      <w:numFmt w:val="bullet"/>
+      <w:lvlText w:val="o"/>
+      <w:lvlJc w:val="left"/>
+      <w:pPr>
+        <w:ind w:left="6468" w:hanging="360"/>
+      </w:pPr>
+      <w:rPr>
+        <w:rFonts w:ascii="Courier New" w:hAnsi="Courier New" w:cs="Courier New" w:hint="default"/>
+      </w:rPr>
+    </w:lvl>
+    <w:lvl w:ilvl="8" w:tplc="04090005" w:tentative="1">
+      <w:start w:val="1"/>
+      <w:numFmt w:val="bullet"/>
+      <w:lvlText w:val=""/>
+      <w:lvlJc w:val="left"/>
+      <w:pPr>
+        <w:ind w:left="7188" w:hanging="360"/>
+      </w:pPr>
+      <w:rPr>
+        <w:rFonts w:ascii="Wingdings" w:hAnsi="Wingdings" w:hint="default"/>
+      </w:rPr>
+    </w:lvl>
+  </w:abstractNum>
+  <w:abstractNum w:abstractNumId="2" w15:restartNumberingAfterBreak="0">
     <w:nsid w:val="4A893259"/>
     <w:multiLevelType w:val="hybridMultilevel"/>
     <w:tmpl w:val="94F4F5A6"/>
@@ -583,7 +872,7 @@
       </w:rPr>
     </w:lvl>
   </w:abstractNum>
-  <w:abstractNum w:abstractNumId="1" w15:restartNumberingAfterBreak="0">
+  <w:abstractNum w:abstractNumId="3" w15:restartNumberingAfterBreak="0">
     <w:nsid w:val="4B605B2A"/>
     <w:multiLevelType w:val="hybridMultilevel"/>
     <w:tmpl w:val="3014E824"/>
@@ -696,7 +985,7 @@
       </w:rPr>
     </w:lvl>
   </w:abstractNum>
-  <w:abstractNum w:abstractNumId="2" w15:restartNumberingAfterBreak="0">
+  <w:abstractNum w:abstractNumId="4" w15:restartNumberingAfterBreak="0">
     <w:nsid w:val="5AC8653D"/>
     <w:multiLevelType w:val="hybridMultilevel"/>
     <w:tmpl w:val="53925DD8"/>
@@ -809,7 +1098,7 @@
       </w:rPr>
     </w:lvl>
   </w:abstractNum>
-  <w:abstractNum w:abstractNumId="3" w15:restartNumberingAfterBreak="0">
+  <w:abstractNum w:abstractNumId="5" w15:restartNumberingAfterBreak="0">
     <w:nsid w:val="68A55936"/>
     <w:multiLevelType w:val="hybridMultilevel"/>
     <w:tmpl w:val="88FE0914"/>
@@ -923,15 +1212,21 @@
     </w:lvl>
   </w:abstractNum>
   <w:num w:numId="1">
+    <w:abstractNumId w:val="3"/>
+  </w:num>
+  <w:num w:numId="2">
+    <w:abstractNumId w:val="5"/>
+  </w:num>
+  <w:num w:numId="3">
+    <w:abstractNumId w:val="4"/>
+  </w:num>
+  <w:num w:numId="4">
+    <w:abstractNumId w:val="2"/>
+  </w:num>
+  <w:num w:numId="5">
     <w:abstractNumId w:val="1"/>
   </w:num>
-  <w:num w:numId="2">
-    <w:abstractNumId w:val="3"/>
-  </w:num>
-  <w:num w:numId="3">
-    <w:abstractNumId w:val="2"/>
-  </w:num>
-  <w:num w:numId="4">
+  <w:num w:numId="6">
     <w:abstractNumId w:val="0"/>
   </w:num>
 </w:numbering>
@@ -1327,17 +1622,17 @@
     <w:lsdException w:name="List Table 6 Colorful Accent 6" w:uiPriority="51"/>
     <w:lsdException w:name="List Table 7 Colorful Accent 6" w:uiPriority="52"/>
   </w:latentStyles>
-  <w:style w:type="paragraph" w:default="1" w:styleId="a">
+  <w:style w:type="paragraph" w:default="1" w:styleId="Normal">
     <w:name w:val="Normal"/>
     <w:qFormat/>
   </w:style>
-  <w:style w:type="character" w:default="1" w:styleId="a0">
+  <w:style w:type="character" w:default="1" w:styleId="DefaultParagraphFont">
     <w:name w:val="Default Paragraph Font"/>
     <w:uiPriority w:val="1"/>
     <w:semiHidden/>
     <w:unhideWhenUsed/>
   </w:style>
-  <w:style w:type="table" w:default="1" w:styleId="a1">
+  <w:style w:type="table" w:default="1" w:styleId="TableNormal">
     <w:name w:val="Normal Table"/>
     <w:uiPriority w:val="99"/>
     <w:semiHidden/>
@@ -1352,15 +1647,15 @@
       </w:tblCellMar>
     </w:tblPr>
   </w:style>
-  <w:style w:type="numbering" w:default="1" w:styleId="a2">
+  <w:style w:type="numbering" w:default="1" w:styleId="NoList">
     <w:name w:val="No List"/>
     <w:uiPriority w:val="99"/>
     <w:semiHidden/>
     <w:unhideWhenUsed/>
   </w:style>
-  <w:style w:type="paragraph" w:styleId="a3">
+  <w:style w:type="paragraph" w:styleId="ListParagraph">
     <w:name w:val="List Paragraph"/>
-    <w:basedOn w:val="a"/>
+    <w:basedOn w:val="Normal"/>
     <w:uiPriority w:val="34"/>
     <w:qFormat/>
     <w:rsid w:val="00EA6AD6"/>

</xml_diff>